<commit_message>
Lesson 5 media queries
added dimensions to each section. Working on my PC.
</commit_message>
<xml_diff>
--- a/design assets/Font choices and QandA.docx
+++ b/design assets/Font choices and QandA.docx
@@ -107,6 +107,99 @@
       </w:pPr>
       <w:r>
         <w:t xml:space="preserve">For colors I would go with simple, one color backgrounds and choices. Usually either darker backgrounds with white text or vice versa. </w:t>
+      </w:r>
+    </w:p>
+    <w:p/>
+    <w:p>
+      <w:pPr>
+        <w:rPr>
+          <w:u w:val="single"/>
+        </w:rPr>
+      </w:pPr>
+      <w:r>
+        <w:rPr>
+          <w:u w:val="single"/>
+        </w:rPr>
+        <w:t>Navigation Bar design</w:t>
+      </w:r>
+    </w:p>
+    <w:p>
+      <w:r>
+        <w:tab/>
+        <w:t xml:space="preserve">I looked online for </w:t>
+      </w:r>
+      <w:proofErr w:type="spellStart"/>
+      <w:r>
+        <w:t>navbar</w:t>
+      </w:r>
+      <w:proofErr w:type="spellEnd"/>
+      <w:r>
+        <w:t xml:space="preserve"> designs and pulled a few from these </w:t>
+      </w:r>
+      <w:proofErr w:type="gramStart"/>
+      <w:r>
+        <w:t>sites(</w:t>
+      </w:r>
+      <w:proofErr w:type="gramEnd"/>
+      <w:r>
+        <w:t xml:space="preserve">pics will be in the folder) </w:t>
+      </w:r>
+    </w:p>
+    <w:p>
+      <w:hyperlink r:id="rId4" w:history="1">
+        <w:r>
+          <w:rPr>
+            <w:rStyle w:val="Hyperlink"/>
+          </w:rPr>
+          <w:t>http://designs-article.blogspot.com/2012/05/quality-free-templates-navigation.html</w:t>
+        </w:r>
+      </w:hyperlink>
+    </w:p>
+    <w:p>
+      <w:hyperlink r:id="rId5" w:history="1">
+        <w:r>
+          <w:rPr>
+            <w:rStyle w:val="Hyperlink"/>
+          </w:rPr>
+          <w:t>http://www.techandall.com/category/web-designs/</w:t>
+        </w:r>
+      </w:hyperlink>
+      <w:r>
+        <w:t xml:space="preserve"> (really just browsed here for a while, there were many okay designs for more than just the </w:t>
+      </w:r>
+      <w:proofErr w:type="spellStart"/>
+      <w:r>
+        <w:t>navbar</w:t>
+      </w:r>
+      <w:proofErr w:type="spellEnd"/>
+      <w:r>
+        <w:t>)</w:t>
+      </w:r>
+    </w:p>
+    <w:p>
+      <w:hyperlink r:id="rId6" w:history="1">
+        <w:r>
+          <w:rPr>
+            <w:rStyle w:val="Hyperlink"/>
+          </w:rPr>
+          <w:t>http://cssmenumaker.com/blog/6-exceptional-menu-bar-navigation-designs</w:t>
+        </w:r>
+      </w:hyperlink>
+      <w:r>
+        <w:t xml:space="preserve"> (this had a few okay designs, so I took my favorite for inspiration) </w:t>
+      </w:r>
+    </w:p>
+    <w:p>
+      <w:hyperlink r:id="rId7" w:history="1">
+        <w:r>
+          <w:rPr>
+            <w:rStyle w:val="Hyperlink"/>
+          </w:rPr>
+          <w:t>http://cssmenumaker.com/menu/responsive-menu-bar</w:t>
+        </w:r>
+      </w:hyperlink>
+      <w:r>
+        <w:t xml:space="preserve"> </w:t>
       </w:r>
       <w:bookmarkStart w:id="0" w:name="_GoBack"/>
       <w:bookmarkEnd w:id="0"/>
@@ -543,6 +636,17 @@
     <w:semiHidden/>
     <w:unhideWhenUsed/>
   </w:style>
+  <w:style w:type="character" w:styleId="Hyperlink">
+    <w:name w:val="Hyperlink"/>
+    <w:basedOn w:val="DefaultParagraphFont"/>
+    <w:uiPriority w:val="99"/>
+    <w:unhideWhenUsed/>
+    <w:rsid w:val="00620FFB"/>
+    <w:rPr>
+      <w:color w:val="0563C1" w:themeColor="hyperlink"/>
+      <w:u w:val="single"/>
+    </w:rPr>
+  </w:style>
 </w:styles>
 </file>
 

</xml_diff>